<commit_message>
Adding sprint planning for the project1.
</commit_message>
<xml_diff>
--- a/Project1FSD/FlowOfApplication.docx
+++ b/Project1FSD/FlowOfApplication.docx
@@ -72,18 +72,8 @@
           <w:sz w:val="24"/>
           <w:szCs w:val="24"/>
         </w:rPr>
-        <w:t xml:space="preserve">2.Ask for user </w:t>
-      </w:r>
-      <w:proofErr w:type="gramStart"/>
-      <w:r>
-        <w:rPr>
-          <w:rFonts w:ascii="Times New Roman" w:hAnsi="Times New Roman" w:cs="Times New Roman"/>
-          <w:sz w:val="24"/>
-          <w:szCs w:val="24"/>
-        </w:rPr>
-        <w:t>input :</w:t>
-      </w:r>
-      <w:proofErr w:type="gramEnd"/>
+        <w:t>2.Ask for user input :</w:t>
+      </w:r>
     </w:p>
     <w:p>
       <w:pPr>
@@ -128,25 +118,7 @@
           <w:sz w:val="24"/>
           <w:szCs w:val="24"/>
         </w:rPr>
-        <w:t xml:space="preserve">Enter your </w:t>
-      </w:r>
-      <w:proofErr w:type="gramStart"/>
-      <w:r>
-        <w:rPr>
-          <w:rFonts w:ascii="Times New Roman" w:hAnsi="Times New Roman" w:cs="Times New Roman"/>
-          <w:sz w:val="24"/>
-          <w:szCs w:val="24"/>
-        </w:rPr>
-        <w:t>City</w:t>
-      </w:r>
-      <w:proofErr w:type="gramEnd"/>
-      <w:r>
-        <w:rPr>
-          <w:rFonts w:ascii="Times New Roman" w:hAnsi="Times New Roman" w:cs="Times New Roman"/>
-          <w:sz w:val="24"/>
-          <w:szCs w:val="24"/>
-        </w:rPr>
-        <w:t>:</w:t>
+        <w:t>Enter your Email Id</w:t>
       </w:r>
     </w:p>
     <w:p>
@@ -169,29 +141,6 @@
           <w:sz w:val="24"/>
           <w:szCs w:val="24"/>
         </w:rPr>
-        <w:t>Enter your Email Id</w:t>
-      </w:r>
-    </w:p>
-    <w:p>
-      <w:pPr>
-        <w:pStyle w:val="ListParagraph"/>
-        <w:numPr>
-          <w:ilvl w:val="0"/>
-          <w:numId w:val="1"/>
-        </w:numPr>
-        <w:jc w:val="both"/>
-        <w:rPr>
-          <w:rFonts w:ascii="Times New Roman" w:hAnsi="Times New Roman" w:cs="Times New Roman"/>
-          <w:sz w:val="24"/>
-          <w:szCs w:val="24"/>
-        </w:rPr>
-      </w:pPr>
-      <w:r>
-        <w:rPr>
-          <w:rFonts w:ascii="Times New Roman" w:hAnsi="Times New Roman" w:cs="Times New Roman"/>
-          <w:sz w:val="24"/>
-          <w:szCs w:val="24"/>
-        </w:rPr>
         <w:t>Enter your Mobile no.</w:t>
       </w:r>
     </w:p>
@@ -291,33 +240,15 @@
           <w:sz w:val="24"/>
           <w:szCs w:val="24"/>
         </w:rPr>
-        <w:t xml:space="preserve"> return the current file names in ascending order. The root </w:t>
-      </w:r>
-      <w:proofErr w:type="gramStart"/>
-      <w:r>
-        <w:rPr>
-          <w:rFonts w:ascii="Times New Roman" w:hAnsi="Times New Roman" w:cs="Times New Roman"/>
-          <w:sz w:val="24"/>
-          <w:szCs w:val="24"/>
-        </w:rPr>
-        <w:t>directory</w:t>
-      </w:r>
-      <w:r>
-        <w:rPr>
-          <w:rFonts w:ascii="Times New Roman" w:hAnsi="Times New Roman" w:cs="Times New Roman"/>
-          <w:sz w:val="24"/>
-          <w:szCs w:val="24"/>
-        </w:rPr>
-        <w:t>(</w:t>
-      </w:r>
-      <w:proofErr w:type="gramEnd"/>
-      <w:r>
-        <w:rPr>
-          <w:rFonts w:ascii="Times New Roman" w:hAnsi="Times New Roman" w:cs="Times New Roman"/>
-          <w:sz w:val="24"/>
-          <w:szCs w:val="24"/>
-        </w:rPr>
-        <w:t>can be entered by user or can be predefined as well)</w:t>
+        <w:t xml:space="preserve"> return the current file names in ascending order. The root directory</w:t>
+      </w:r>
+      <w:r>
+        <w:rPr>
+          <w:rFonts w:ascii="Times New Roman" w:hAnsi="Times New Roman" w:cs="Times New Roman"/>
+          <w:sz w:val="24"/>
+          <w:szCs w:val="24"/>
+        </w:rPr>
+        <w:t>(can be entered by user or can be predefined as well)</w:t>
       </w:r>
       <w:r>
         <w:rPr>
@@ -418,33 +349,15 @@
           <w:sz w:val="24"/>
           <w:szCs w:val="24"/>
         </w:rPr>
-        <w:t xml:space="preserve">Delete a user specified file from the existing directory </w:t>
-      </w:r>
-      <w:proofErr w:type="gramStart"/>
-      <w:r>
-        <w:rPr>
-          <w:rFonts w:ascii="Times New Roman" w:hAnsi="Times New Roman" w:cs="Times New Roman"/>
-          <w:sz w:val="24"/>
-          <w:szCs w:val="24"/>
-        </w:rPr>
-        <w:t>list</w:t>
-      </w:r>
-      <w:r>
-        <w:rPr>
-          <w:rFonts w:ascii="Times New Roman" w:hAnsi="Times New Roman" w:cs="Times New Roman"/>
-          <w:sz w:val="24"/>
-          <w:szCs w:val="24"/>
-        </w:rPr>
-        <w:t xml:space="preserve"> ,</w:t>
-      </w:r>
-      <w:proofErr w:type="gramEnd"/>
-      <w:r>
-        <w:rPr>
-          <w:rFonts w:ascii="Times New Roman" w:hAnsi="Times New Roman" w:cs="Times New Roman"/>
-          <w:sz w:val="24"/>
-          <w:szCs w:val="24"/>
-        </w:rPr>
-        <w:t xml:space="preserve"> including case sensitivity and returning file not found message if in case required.</w:t>
+        <w:t>Delete a user specified file from the existing directory list</w:t>
+      </w:r>
+      <w:r>
+        <w:rPr>
+          <w:rFonts w:ascii="Times New Roman" w:hAnsi="Times New Roman" w:cs="Times New Roman"/>
+          <w:sz w:val="24"/>
+          <w:szCs w:val="24"/>
+        </w:rPr>
+        <w:t xml:space="preserve"> , including case sensitivity and returning file not found message if in case required.</w:t>
       </w:r>
     </w:p>
     <w:p>

</xml_diff>